<commit_message>
first draft of 03_import.qmd completed; moved content from intro3, intro4, intro5.
</commit_message>
<xml_diff>
--- a/planning/planning_new_content.docx
+++ b/planning/planning_new_content.docx
@@ -25,11 +25,12 @@
         <w:tblLook w:val="0420" w:firstRow="1" w:lastRow="0" w:firstColumn="0" w:lastColumn="0" w:noHBand="0" w:noVBand="1"/>
       </w:tblPr>
       <w:tblGrid>
-        <w:gridCol w:w="1118"/>
-        <w:gridCol w:w="1199"/>
-        <w:gridCol w:w="1897"/>
-        <w:gridCol w:w="3998"/>
-        <w:gridCol w:w="804"/>
+        <w:gridCol w:w="1042"/>
+        <w:gridCol w:w="1157"/>
+        <w:gridCol w:w="1725"/>
+        <w:gridCol w:w="3062"/>
+        <w:gridCol w:w="1166"/>
+        <w:gridCol w:w="864"/>
       </w:tblGrid>
       <w:tr>
         <w:trPr>
@@ -81,7 +82,17 @@
           </w:tcPr>
           <w:p>
             <w:r>
-              <w:t>Done?</w:t>
+              <w:t>Code updated?</w:t>
+            </w:r>
+          </w:p>
+        </w:tc>
+        <w:tc>
+          <w:tcPr>
+            <w:tcW w:w="0" w:type="auto"/>
+          </w:tcPr>
+          <w:p>
+            <w:r>
+              <w:t>Slides?</w:t>
             </w:r>
           </w:p>
         </w:tc>
@@ -102,6 +113,9 @@
             <w:tcW w:w="0" w:type="auto"/>
           </w:tcPr>
           <w:p>
+            <w:r>
+              <w:t>0</w:t>
+            </w:r>
             <w:r>
               <w:t>1</w:t>
             </w:r>
@@ -146,7 +160,20 @@
               </w:numPr>
             </w:pPr>
             <w:r>
-              <w:t>change from .qmd to .R</w:t>
+              <w:t xml:space="preserve">change </w:t>
+            </w:r>
+            <w:proofErr w:type="gramStart"/>
+            <w:r>
+              <w:t>from .</w:t>
+            </w:r>
+            <w:proofErr w:type="spellStart"/>
+            <w:r>
+              <w:t>qmd</w:t>
+            </w:r>
+            <w:proofErr w:type="spellEnd"/>
+            <w:proofErr w:type="gramEnd"/>
+            <w:r>
+              <w:t xml:space="preserve"> to .R</w:t>
             </w:r>
           </w:p>
           <w:p>
@@ -170,7 +197,23 @@
               </w:numPr>
             </w:pPr>
             <w:r>
-              <w:t xml:space="preserve">add read_csv() </w:t>
+              <w:t xml:space="preserve">add </w:t>
+            </w:r>
+            <w:proofErr w:type="spellStart"/>
+            <w:r>
+              <w:t>read_</w:t>
+            </w:r>
+            <w:proofErr w:type="gramStart"/>
+            <w:r>
+              <w:t>csv</w:t>
+            </w:r>
+            <w:proofErr w:type="spellEnd"/>
+            <w:r>
+              <w:t>(</w:t>
+            </w:r>
+            <w:proofErr w:type="gramEnd"/>
+            <w:r>
+              <w:t xml:space="preserve">) </w:t>
             </w:r>
           </w:p>
         </w:tc>
@@ -182,6 +225,16 @@
           <w:p>
             <w:r>
               <w:t>Yes</w:t>
+            </w:r>
+          </w:p>
+        </w:tc>
+        <w:tc>
+          <w:tcPr>
+            <w:tcW w:w="0" w:type="auto"/>
+          </w:tcPr>
+          <w:p>
+            <w:r>
+              <w:t>Need to update</w:t>
             </w:r>
           </w:p>
         </w:tc>
@@ -202,6 +255,9 @@
             <w:tcW w:w="0" w:type="auto"/>
           </w:tcPr>
           <w:p>
+            <w:r>
+              <w:t>0</w:t>
+            </w:r>
             <w:r>
               <w:t>2</w:t>
             </w:r>
@@ -273,6 +329,12 @@
             </w:r>
           </w:p>
         </w:tc>
+        <w:tc>
+          <w:tcPr>
+            <w:tcW w:w="0" w:type="auto"/>
+          </w:tcPr>
+          <w:p/>
+        </w:tc>
       </w:tr>
       <w:tr>
         <w:tc>
@@ -290,6 +352,9 @@
             <w:tcW w:w="0" w:type="auto"/>
           </w:tcPr>
           <w:p>
+            <w:r>
+              <w:t>0</w:t>
+            </w:r>
             <w:r>
               <w:t>3</w:t>
             </w:r>
@@ -337,7 +402,31 @@
               <w:t>Create material (</w:t>
             </w:r>
             <w:r>
-              <w:t xml:space="preserve">xlsx, dta, rds, fst, </w:t>
+              <w:t xml:space="preserve">xlsx, </w:t>
+            </w:r>
+            <w:proofErr w:type="spellStart"/>
+            <w:r>
+              <w:t>dta</w:t>
+            </w:r>
+            <w:proofErr w:type="spellEnd"/>
+            <w:r>
+              <w:t xml:space="preserve">, </w:t>
+            </w:r>
+            <w:proofErr w:type="spellStart"/>
+            <w:r>
+              <w:t>rds</w:t>
+            </w:r>
+            <w:proofErr w:type="spellEnd"/>
+            <w:r>
+              <w:t xml:space="preserve">, </w:t>
+            </w:r>
+            <w:proofErr w:type="spellStart"/>
+            <w:r>
+              <w:t>fst</w:t>
+            </w:r>
+            <w:proofErr w:type="spellEnd"/>
+            <w:r>
+              <w:t xml:space="preserve">, </w:t>
             </w:r>
             <w:r>
               <w:t xml:space="preserve">connecting to a SQL database and running a </w:t>
@@ -346,16 +435,7 @@
               <w:t>simple</w:t>
             </w:r>
             <w:r>
-              <w:t xml:space="preserve"> query)</w:t>
-            </w:r>
-            <w:r>
-              <w:t xml:space="preserve"> [some of this can be taken from intro5</w:t>
-            </w:r>
-            <w:r>
-              <w:t xml:space="preserve"> and intro6</w:t>
-            </w:r>
-            <w:r>
-              <w:t>]</w:t>
+              <w:t xml:space="preserve"> query) [some of this can be taken from intro5 and intro6]</w:t>
             </w:r>
           </w:p>
         </w:tc>
@@ -365,6 +445,16 @@
             <w:shd w:val="clear" w:color="auto" w:fill="auto"/>
           </w:tcPr>
           <w:p/>
+        </w:tc>
+        <w:tc>
+          <w:tcPr>
+            <w:tcW w:w="0" w:type="auto"/>
+          </w:tcPr>
+          <w:p>
+            <w:r>
+              <w:t>No</w:t>
+            </w:r>
+          </w:p>
         </w:tc>
       </w:tr>
       <w:tr>
@@ -383,6 +473,9 @@
             <w:tcW w:w="0" w:type="auto"/>
           </w:tcPr>
           <w:p>
+            <w:r>
+              <w:t>0</w:t>
+            </w:r>
             <w:r>
               <w:t>4</w:t>
             </w:r>
@@ -427,7 +520,15 @@
               </w:numPr>
             </w:pPr>
             <w:r>
-              <w:t>Replace {summarytools} with {janitor}</w:t>
+              <w:t>Replace {</w:t>
+            </w:r>
+            <w:proofErr w:type="spellStart"/>
+            <w:r>
+              <w:t>summarytools</w:t>
+            </w:r>
+            <w:proofErr w:type="spellEnd"/>
+            <w:r>
+              <w:t>} with {janitor}</w:t>
             </w:r>
           </w:p>
         </w:tc>
@@ -435,6 +536,12 @@
           <w:tcPr>
             <w:tcW w:w="0" w:type="auto"/>
             <w:shd w:val="clear" w:color="auto" w:fill="auto"/>
+          </w:tcPr>
+          <w:p/>
+        </w:tc>
+        <w:tc>
+          <w:tcPr>
+            <w:tcW w:w="0" w:type="auto"/>
           </w:tcPr>
           <w:p/>
         </w:tc>
@@ -455,6 +562,9 @@
             <w:tcW w:w="0" w:type="auto"/>
           </w:tcPr>
           <w:p>
+            <w:r>
+              <w:t>0</w:t>
+            </w:r>
             <w:r>
               <w:t>5</w:t>
             </w:r>
@@ -499,7 +609,15 @@
               </w:numPr>
             </w:pPr>
             <w:r>
-              <w:t>Create material (vectors, dataframes, factors, …)</w:t>
+              <w:t xml:space="preserve">Create material (vectors, </w:t>
+            </w:r>
+            <w:proofErr w:type="spellStart"/>
+            <w:r>
+              <w:t>dataframes</w:t>
+            </w:r>
+            <w:proofErr w:type="spellEnd"/>
+            <w:r>
+              <w:t>, factors, …)</w:t>
             </w:r>
           </w:p>
         </w:tc>
@@ -507,6 +625,12 @@
           <w:tcPr>
             <w:tcW w:w="0" w:type="auto"/>
             <w:shd w:val="clear" w:color="auto" w:fill="auto"/>
+          </w:tcPr>
+          <w:p/>
+        </w:tc>
+        <w:tc>
+          <w:tcPr>
+            <w:tcW w:w="0" w:type="auto"/>
           </w:tcPr>
           <w:p/>
         </w:tc>
@@ -528,6 +652,9 @@
           </w:tcPr>
           <w:p>
             <w:r>
+              <w:t>0</w:t>
+            </w:r>
+            <w:r>
               <w:t>6</w:t>
             </w:r>
           </w:p>
@@ -567,6 +694,12 @@
           <w:tcPr>
             <w:tcW w:w="0" w:type="auto"/>
             <w:shd w:val="clear" w:color="auto" w:fill="auto"/>
+          </w:tcPr>
+          <w:p/>
+        </w:tc>
+        <w:tc>
+          <w:tcPr>
+            <w:tcW w:w="0" w:type="auto"/>
           </w:tcPr>
           <w:p/>
         </w:tc>
@@ -587,6 +720,9 @@
             <w:tcW w:w="0" w:type="auto"/>
           </w:tcPr>
           <w:p>
+            <w:r>
+              <w:t>0</w:t>
+            </w:r>
             <w:r>
               <w:t>7</w:t>
             </w:r>
@@ -631,7 +767,15 @@
               </w:numPr>
             </w:pPr>
             <w:r>
-              <w:t>remove read_rds training</w:t>
+              <w:t xml:space="preserve">remove </w:t>
+            </w:r>
+            <w:proofErr w:type="spellStart"/>
+            <w:r>
+              <w:t>read_rds</w:t>
+            </w:r>
+            <w:proofErr w:type="spellEnd"/>
+            <w:r>
+              <w:t xml:space="preserve"> training</w:t>
             </w:r>
           </w:p>
           <w:p>
@@ -664,6 +808,24 @@
             <w:tcW w:w="0" w:type="auto"/>
             <w:shd w:val="clear" w:color="auto" w:fill="auto"/>
           </w:tcPr>
+          <w:p>
+            <w:r>
+              <w:t xml:space="preserve">removed </w:t>
+            </w:r>
+            <w:proofErr w:type="spellStart"/>
+            <w:r>
+              <w:t>read_rds</w:t>
+            </w:r>
+            <w:proofErr w:type="spellEnd"/>
+            <w:r>
+              <w:t>, now need to adapt rest of code</w:t>
+            </w:r>
+          </w:p>
+        </w:tc>
+        <w:tc>
+          <w:tcPr>
+            <w:tcW w:w="0" w:type="auto"/>
+          </w:tcPr>
           <w:p/>
         </w:tc>
       </w:tr>
@@ -683,6 +845,9 @@
             <w:tcW w:w="0" w:type="auto"/>
           </w:tcPr>
           <w:p>
+            <w:r>
+              <w:t>0</w:t>
+            </w:r>
             <w:r>
               <w:t>8</w:t>
             </w:r>
@@ -738,6 +903,12 @@
           </w:tcPr>
           <w:p/>
         </w:tc>
+        <w:tc>
+          <w:tcPr>
+            <w:tcW w:w="0" w:type="auto"/>
+          </w:tcPr>
+          <w:p/>
+        </w:tc>
       </w:tr>
       <w:tr>
         <w:tc>
@@ -756,6 +927,9 @@
           </w:tcPr>
           <w:p>
             <w:r>
+              <w:t>0</w:t>
+            </w:r>
+            <w:r>
               <w:t>9</w:t>
             </w:r>
           </w:p>
@@ -801,6 +975,12 @@
               <w:t>N/A</w:t>
             </w:r>
           </w:p>
+        </w:tc>
+        <w:tc>
+          <w:tcPr>
+            <w:tcW w:w="0" w:type="auto"/>
+          </w:tcPr>
+          <w:p/>
         </w:tc>
       </w:tr>
       <w:tr>
@@ -863,7 +1043,15 @@
               </w:numPr>
             </w:pPr>
             <w:r>
-              <w:t xml:space="preserve">Create material (general structure of SQL databases select, where, join; saving to database) </w:t>
+              <w:t xml:space="preserve">Create material (general structure of SQL databases select, </w:t>
+            </w:r>
+            <w:proofErr w:type="gramStart"/>
+            <w:r>
+              <w:t>where</w:t>
+            </w:r>
+            <w:proofErr w:type="gramEnd"/>
+            <w:r>
+              <w:t xml:space="preserve">, join; saving to database) </w:t>
             </w:r>
           </w:p>
         </w:tc>
@@ -871,6 +1059,12 @@
           <w:tcPr>
             <w:tcW w:w="0" w:type="auto"/>
             <w:shd w:val="clear" w:color="auto" w:fill="auto"/>
+          </w:tcPr>
+          <w:p/>
+        </w:tc>
+        <w:tc>
+          <w:tcPr>
+            <w:tcW w:w="0" w:type="auto"/>
           </w:tcPr>
           <w:p/>
         </w:tc>
@@ -882,6 +1076,7 @@
           </w:tcPr>
           <w:p>
             <w:r>
+              <w:lastRenderedPageBreak/>
               <w:t>(new)</w:t>
             </w:r>
           </w:p>
@@ -946,6 +1141,12 @@
           </w:tcPr>
           <w:p/>
         </w:tc>
+        <w:tc>
+          <w:tcPr>
+            <w:tcW w:w="0" w:type="auto"/>
+          </w:tcPr>
+          <w:p/>
+        </w:tc>
       </w:tr>
       <w:tr>
         <w:tc>
@@ -1018,6 +1219,12 @@
           </w:tcPr>
           <w:p/>
         </w:tc>
+        <w:tc>
+          <w:tcPr>
+            <w:tcW w:w="0" w:type="auto"/>
+          </w:tcPr>
+          <w:p/>
+        </w:tc>
       </w:tr>
       <w:tr>
         <w:tc>
@@ -1056,7 +1263,7 @@
                 <w:b/>
                 <w:bCs/>
               </w:rPr>
-              <w:t>Working norms</w:t>
+              <w:t>Workflows</w:t>
             </w:r>
           </w:p>
         </w:tc>
@@ -1106,6 +1313,12 @@
             </w:r>
           </w:p>
         </w:tc>
+        <w:tc>
+          <w:tcPr>
+            <w:tcW w:w="0" w:type="auto"/>
+          </w:tcPr>
+          <w:p/>
+        </w:tc>
       </w:tr>
       <w:tr>
         <w:tc>
@@ -1114,7 +1327,6 @@
           </w:tcPr>
           <w:p>
             <w:r>
-              <w:lastRenderedPageBreak/>
               <w:t>8</w:t>
             </w:r>
           </w:p>
@@ -1148,6 +1360,12 @@
               <w:t>Data analysis of continuous outcomes</w:t>
             </w:r>
           </w:p>
+        </w:tc>
+        <w:tc>
+          <w:tcPr>
+            <w:tcW w:w="0" w:type="auto"/>
+          </w:tcPr>
+          <w:p/>
         </w:tc>
         <w:tc>
           <w:tcPr>
@@ -1215,8 +1433,15 @@
           </w:tcPr>
           <w:p/>
         </w:tc>
+        <w:tc>
+          <w:tcPr>
+            <w:tcW w:w="0" w:type="auto"/>
+          </w:tcPr>
+          <w:p/>
+        </w:tc>
       </w:tr>
     </w:tbl>
+    <w:p/>
     <w:p/>
     <w:sectPr>
       <w:pgSz w:w="11906" w:h="16838"/>

</xml_diff>

<commit_message>
renamed intro3 to 04_summarise
</commit_message>
<xml_diff>
--- a/planning/planning_new_content.docx
+++ b/planning/planning_new_content.docx
@@ -25,12 +25,12 @@
         <w:tblLook w:val="0420" w:firstRow="1" w:lastRow="0" w:firstColumn="0" w:lastColumn="0" w:noHBand="0" w:noVBand="1"/>
       </w:tblPr>
       <w:tblGrid>
-        <w:gridCol w:w="1042"/>
-        <w:gridCol w:w="1157"/>
-        <w:gridCol w:w="1725"/>
-        <w:gridCol w:w="3062"/>
-        <w:gridCol w:w="1166"/>
-        <w:gridCol w:w="864"/>
+        <w:gridCol w:w="1049"/>
+        <w:gridCol w:w="1161"/>
+        <w:gridCol w:w="1743"/>
+        <w:gridCol w:w="3016"/>
+        <w:gridCol w:w="1178"/>
+        <w:gridCol w:w="869"/>
       </w:tblGrid>
       <w:tr>
         <w:trPr>
@@ -82,17 +82,26 @@
           </w:tcPr>
           <w:p>
             <w:r>
-              <w:t>Code updated?</w:t>
-            </w:r>
-          </w:p>
-        </w:tc>
-        <w:tc>
-          <w:tcPr>
-            <w:tcW w:w="0" w:type="auto"/>
-          </w:tcPr>
-          <w:p>
-            <w:r>
-              <w:t>Slides?</w:t>
+              <w:t xml:space="preserve">Code </w:t>
+            </w:r>
+            <w:r>
+              <w:t>status</w:t>
+            </w:r>
+          </w:p>
+        </w:tc>
+        <w:tc>
+          <w:tcPr>
+            <w:tcW w:w="0" w:type="auto"/>
+          </w:tcPr>
+          <w:p>
+            <w:r>
+              <w:t>Slides</w:t>
+            </w:r>
+            <w:r>
+              <w:t xml:space="preserve"> </w:t>
+            </w:r>
+            <w:r>
+              <w:t>status</w:t>
             </w:r>
           </w:p>
         </w:tc>
@@ -224,17 +233,20 @@
           </w:tcPr>
           <w:p>
             <w:r>
-              <w:t>Yes</w:t>
-            </w:r>
-          </w:p>
-        </w:tc>
-        <w:tc>
-          <w:tcPr>
-            <w:tcW w:w="0" w:type="auto"/>
-          </w:tcPr>
-          <w:p>
-            <w:r>
-              <w:t>Need to update</w:t>
+              <w:t>Updated</w:t>
+            </w:r>
+          </w:p>
+        </w:tc>
+        <w:tc>
+          <w:tcPr>
+            <w:tcW w:w="0" w:type="auto"/>
+          </w:tcPr>
+          <w:p>
+            <w:r>
+              <w:t>To</w:t>
+            </w:r>
+            <w:r>
+              <w:t xml:space="preserve"> update</w:t>
             </w:r>
           </w:p>
         </w:tc>
@@ -325,15 +337,19 @@
           </w:tcPr>
           <w:p>
             <w:r>
-              <w:t>Partly</w:t>
-            </w:r>
-          </w:p>
-        </w:tc>
-        <w:tc>
-          <w:tcPr>
-            <w:tcW w:w="0" w:type="auto"/>
-          </w:tcPr>
-          <w:p/>
+              <w:t>Updated</w:t>
+            </w:r>
+          </w:p>
+        </w:tc>
+        <w:tc>
+          <w:tcPr>
+            <w:tcW w:w="0" w:type="auto"/>
+          </w:tcPr>
+          <w:p>
+            <w:r>
+              <w:t>To update</w:t>
+            </w:r>
+          </w:p>
         </w:tc>
       </w:tr>
       <w:tr>
@@ -383,13 +399,8 @@
         <w:tc>
           <w:tcPr>
             <w:tcW w:w="0" w:type="auto"/>
-            <w:shd w:val="clear" w:color="auto" w:fill="F6F4EB" w:themeFill="background2" w:themeFillTint="33"/>
-          </w:tcPr>
-          <w:p>
-            <w:r>
-              <w:t>ST:</w:t>
-            </w:r>
-          </w:p>
+            <w:shd w:val="clear" w:color="auto" w:fill="B6F4FF" w:themeFill="accent1" w:themeFillTint="33"/>
+          </w:tcPr>
           <w:p>
             <w:pPr>
               <w:pStyle w:val="ListParagraph"/>
@@ -435,7 +446,10 @@
               <w:t>simple</w:t>
             </w:r>
             <w:r>
-              <w:t xml:space="preserve"> query) [some of this can be taken from intro5 and intro6]</w:t>
+              <w:t xml:space="preserve"> query</w:t>
+            </w:r>
+            <w:r>
+              <w:t>)</w:t>
             </w:r>
           </w:p>
         </w:tc>
@@ -444,15 +458,19 @@
             <w:tcW w:w="0" w:type="auto"/>
             <w:shd w:val="clear" w:color="auto" w:fill="auto"/>
           </w:tcPr>
-          <w:p/>
-        </w:tc>
-        <w:tc>
-          <w:tcPr>
-            <w:tcW w:w="0" w:type="auto"/>
-          </w:tcPr>
-          <w:p>
-            <w:r>
-              <w:t>No</w:t>
+          <w:p>
+            <w:r>
+              <w:t>Written</w:t>
+            </w:r>
+          </w:p>
+        </w:tc>
+        <w:tc>
+          <w:tcPr>
+            <w:tcW w:w="0" w:type="auto"/>
+          </w:tcPr>
+          <w:p>
+            <w:r>
+              <w:t>Need to create</w:t>
             </w:r>
           </w:p>
         </w:tc>
@@ -537,13 +555,21 @@
             <w:tcW w:w="0" w:type="auto"/>
             <w:shd w:val="clear" w:color="auto" w:fill="auto"/>
           </w:tcPr>
-          <w:p/>
-        </w:tc>
-        <w:tc>
-          <w:tcPr>
-            <w:tcW w:w="0" w:type="auto"/>
-          </w:tcPr>
-          <w:p/>
+          <w:p>
+            <w:r>
+              <w:t>Updated</w:t>
+            </w:r>
+          </w:p>
+        </w:tc>
+        <w:tc>
+          <w:tcPr>
+            <w:tcW w:w="0" w:type="auto"/>
+          </w:tcPr>
+          <w:p>
+            <w:r>
+              <w:t>To update</w:t>
+            </w:r>
+          </w:p>
         </w:tc>
       </w:tr>
       <w:tr>
@@ -626,7 +652,14 @@
             <w:tcW w:w="0" w:type="auto"/>
             <w:shd w:val="clear" w:color="auto" w:fill="auto"/>
           </w:tcPr>
-          <w:p/>
+          <w:p>
+            <w:r>
+              <w:t>Started</w:t>
+            </w:r>
+            <w:r>
+              <w:t xml:space="preserve"> drafting</w:t>
+            </w:r>
+          </w:p>
         </w:tc>
         <w:tc>
           <w:tcPr>
@@ -1299,6 +1332,28 @@
             </w:pPr>
             <w:r>
               <w:t>Maybe add about updating R/Rstudio/packages?</w:t>
+            </w:r>
+          </w:p>
+          <w:p>
+            <w:pPr>
+              <w:pStyle w:val="ListParagraph"/>
+              <w:numPr>
+                <w:ilvl w:val="0"/>
+                <w:numId w:val="4"/>
+              </w:numPr>
+            </w:pPr>
+            <w:r>
+              <w:t xml:space="preserve">Maybe discourage people from adding </w:t>
+            </w:r>
+            <w:proofErr w:type="spellStart"/>
+            <w:proofErr w:type="gramStart"/>
+            <w:r>
+              <w:t>install.packages</w:t>
+            </w:r>
+            <w:proofErr w:type="spellEnd"/>
+            <w:proofErr w:type="gramEnd"/>
+            <w:r>
+              <w:t>() to top of script?</w:t>
             </w:r>
           </w:p>
         </w:tc>

</xml_diff>

<commit_message>
removed teaching around pipes from the subset topic as it's already covered in a previous topic
</commit_message>
<xml_diff>
--- a/planning/planning_new_content.docx
+++ b/planning/planning_new_content.docx
@@ -169,20 +169,7 @@
               </w:numPr>
             </w:pPr>
             <w:r>
-              <w:t xml:space="preserve">change </w:t>
-            </w:r>
-            <w:proofErr w:type="gramStart"/>
-            <w:r>
-              <w:t>from .</w:t>
-            </w:r>
-            <w:proofErr w:type="spellStart"/>
-            <w:r>
-              <w:t>qmd</w:t>
-            </w:r>
-            <w:proofErr w:type="spellEnd"/>
-            <w:proofErr w:type="gramEnd"/>
-            <w:r>
-              <w:t xml:space="preserve"> to .R</w:t>
+              <w:t>move explanation of packages here</w:t>
             </w:r>
           </w:p>
           <w:p>
@@ -194,7 +181,87 @@
               </w:numPr>
             </w:pPr>
             <w:r>
-              <w:t>move explanation of packages here</w:t>
+              <w:t xml:space="preserve">add read_csv() </w:t>
+            </w:r>
+          </w:p>
+        </w:tc>
+        <w:tc>
+          <w:tcPr>
+            <w:tcW w:w="0" w:type="auto"/>
+            <w:shd w:val="clear" w:color="auto" w:fill="auto"/>
+          </w:tcPr>
+          <w:p>
+            <w:r>
+              <w:t>Updated</w:t>
+            </w:r>
+          </w:p>
+        </w:tc>
+        <w:tc>
+          <w:tcPr>
+            <w:tcW w:w="0" w:type="auto"/>
+          </w:tcPr>
+          <w:p>
+            <w:r>
+              <w:t>To</w:t>
+            </w:r>
+            <w:r>
+              <w:t xml:space="preserve"> update</w:t>
+            </w:r>
+          </w:p>
+        </w:tc>
+      </w:tr>
+      <w:tr>
+        <w:tc>
+          <w:tcPr>
+            <w:tcW w:w="0" w:type="auto"/>
+          </w:tcPr>
+          <w:p>
+            <w:r>
+              <w:t>2</w:t>
+            </w:r>
+          </w:p>
+        </w:tc>
+        <w:tc>
+          <w:tcPr>
+            <w:tcW w:w="0" w:type="auto"/>
+          </w:tcPr>
+          <w:p>
+            <w:r>
+              <w:t>0</w:t>
+            </w:r>
+            <w:r>
+              <w:t>2</w:t>
+            </w:r>
+          </w:p>
+        </w:tc>
+        <w:tc>
+          <w:tcPr>
+            <w:tcW w:w="0" w:type="auto"/>
+          </w:tcPr>
+          <w:p>
+            <w:pPr>
+              <w:rPr>
+                <w:b/>
+                <w:bCs/>
+              </w:rPr>
+            </w:pPr>
+            <w:r>
+              <w:rPr>
+                <w:b/>
+                <w:bCs/>
+              </w:rPr>
+              <w:t>Data visualisation</w:t>
+            </w:r>
+          </w:p>
+        </w:tc>
+        <w:tc>
+          <w:tcPr>
+            <w:tcW w:w="0" w:type="auto"/>
+            <w:shd w:val="clear" w:color="auto" w:fill="B6F4FF" w:themeFill="accent1" w:themeFillTint="33"/>
+          </w:tcPr>
+          <w:p>
+            <w:r>
+              <w:t>AM:</w:t>
             </w:r>
           </w:p>
           <w:p>
@@ -206,103 +273,7 @@
               </w:numPr>
             </w:pPr>
             <w:r>
-              <w:t xml:space="preserve">add </w:t>
-            </w:r>
-            <w:proofErr w:type="spellStart"/>
-            <w:r>
-              <w:t>read_</w:t>
-            </w:r>
-            <w:proofErr w:type="gramStart"/>
-            <w:r>
-              <w:t>csv</w:t>
-            </w:r>
-            <w:proofErr w:type="spellEnd"/>
-            <w:r>
-              <w:t>(</w:t>
-            </w:r>
-            <w:proofErr w:type="gramEnd"/>
-            <w:r>
-              <w:t xml:space="preserve">) </w:t>
-            </w:r>
-          </w:p>
-        </w:tc>
-        <w:tc>
-          <w:tcPr>
-            <w:tcW w:w="0" w:type="auto"/>
-            <w:shd w:val="clear" w:color="auto" w:fill="auto"/>
-          </w:tcPr>
-          <w:p>
-            <w:r>
-              <w:t>Updated</w:t>
-            </w:r>
-          </w:p>
-        </w:tc>
-        <w:tc>
-          <w:tcPr>
-            <w:tcW w:w="0" w:type="auto"/>
-          </w:tcPr>
-          <w:p>
-            <w:r>
-              <w:t>To</w:t>
-            </w:r>
-            <w:r>
-              <w:t xml:space="preserve"> update</w:t>
-            </w:r>
-          </w:p>
-        </w:tc>
-      </w:tr>
-      <w:tr>
-        <w:tc>
-          <w:tcPr>
-            <w:tcW w:w="0" w:type="auto"/>
-          </w:tcPr>
-          <w:p>
-            <w:r>
-              <w:t>2</w:t>
-            </w:r>
-          </w:p>
-        </w:tc>
-        <w:tc>
-          <w:tcPr>
-            <w:tcW w:w="0" w:type="auto"/>
-          </w:tcPr>
-          <w:p>
-            <w:r>
-              <w:t>0</w:t>
-            </w:r>
-            <w:r>
-              <w:t>2</w:t>
-            </w:r>
-          </w:p>
-        </w:tc>
-        <w:tc>
-          <w:tcPr>
-            <w:tcW w:w="0" w:type="auto"/>
-          </w:tcPr>
-          <w:p>
-            <w:pPr>
-              <w:rPr>
-                <w:b/>
-                <w:bCs/>
-              </w:rPr>
-            </w:pPr>
-            <w:r>
-              <w:rPr>
-                <w:b/>
-                <w:bCs/>
-              </w:rPr>
-              <w:t>Data visualisation</w:t>
-            </w:r>
-          </w:p>
-        </w:tc>
-        <w:tc>
-          <w:tcPr>
-            <w:tcW w:w="0" w:type="auto"/>
-            <w:shd w:val="clear" w:color="auto" w:fill="B6F4FF" w:themeFill="accent1" w:themeFillTint="33"/>
-          </w:tcPr>
-          <w:p>
-            <w:r>
-              <w:t>AM:</w:t>
+              <w:t>remove explanation of packages</w:t>
             </w:r>
           </w:p>
           <w:p>
@@ -314,9 +285,81 @@
               </w:numPr>
             </w:pPr>
             <w:r>
-              <w:t>remove explanation of packages</w:t>
-            </w:r>
-          </w:p>
+              <w:t>add line charts</w:t>
+            </w:r>
+          </w:p>
+        </w:tc>
+        <w:tc>
+          <w:tcPr>
+            <w:tcW w:w="0" w:type="auto"/>
+            <w:shd w:val="clear" w:color="auto" w:fill="auto"/>
+          </w:tcPr>
+          <w:p>
+            <w:r>
+              <w:t>Updated</w:t>
+            </w:r>
+          </w:p>
+        </w:tc>
+        <w:tc>
+          <w:tcPr>
+            <w:tcW w:w="0" w:type="auto"/>
+          </w:tcPr>
+          <w:p>
+            <w:r>
+              <w:t>To update</w:t>
+            </w:r>
+          </w:p>
+        </w:tc>
+      </w:tr>
+      <w:tr>
+        <w:tc>
+          <w:tcPr>
+            <w:tcW w:w="0" w:type="auto"/>
+          </w:tcPr>
+          <w:p>
+            <w:r>
+              <w:t>(new)</w:t>
+            </w:r>
+          </w:p>
+        </w:tc>
+        <w:tc>
+          <w:tcPr>
+            <w:tcW w:w="0" w:type="auto"/>
+          </w:tcPr>
+          <w:p>
+            <w:r>
+              <w:t>0</w:t>
+            </w:r>
+            <w:r>
+              <w:t>3</w:t>
+            </w:r>
+          </w:p>
+        </w:tc>
+        <w:tc>
+          <w:tcPr>
+            <w:tcW w:w="0" w:type="auto"/>
+          </w:tcPr>
+          <w:p>
+            <w:pPr>
+              <w:rPr>
+                <w:b/>
+                <w:bCs/>
+              </w:rPr>
+            </w:pPr>
+            <w:r>
+              <w:rPr>
+                <w:b/>
+                <w:bCs/>
+              </w:rPr>
+              <w:t>Data import</w:t>
+            </w:r>
+          </w:p>
+        </w:tc>
+        <w:tc>
+          <w:tcPr>
+            <w:tcW w:w="0" w:type="auto"/>
+            <w:shd w:val="clear" w:color="auto" w:fill="B6F4FF" w:themeFill="accent1" w:themeFillTint="33"/>
+          </w:tcPr>
           <w:p>
             <w:pPr>
               <w:pStyle w:val="ListParagraph"/>
@@ -326,7 +369,22 @@
               </w:numPr>
             </w:pPr>
             <w:r>
-              <w:t>add line charts</w:t>
+              <w:t>Create material (</w:t>
+            </w:r>
+            <w:r>
+              <w:t xml:space="preserve">xlsx, dta, rds, fst, </w:t>
+            </w:r>
+            <w:r>
+              <w:t xml:space="preserve">connecting to a SQL database and running a </w:t>
+            </w:r>
+            <w:r>
+              <w:t>simple</w:t>
+            </w:r>
+            <w:r>
+              <w:t xml:space="preserve"> query</w:t>
+            </w:r>
+            <w:r>
+              <w:t>)</w:t>
             </w:r>
           </w:p>
         </w:tc>
@@ -337,17 +395,17 @@
           </w:tcPr>
           <w:p>
             <w:r>
-              <w:t>Updated</w:t>
-            </w:r>
-          </w:p>
-        </w:tc>
-        <w:tc>
-          <w:tcPr>
-            <w:tcW w:w="0" w:type="auto"/>
-          </w:tcPr>
-          <w:p>
-            <w:r>
-              <w:t>To update</w:t>
+              <w:t>Written</w:t>
+            </w:r>
+          </w:p>
+        </w:tc>
+        <w:tc>
+          <w:tcPr>
+            <w:tcW w:w="0" w:type="auto"/>
+          </w:tcPr>
+          <w:p>
+            <w:r>
+              <w:t>Need to create</w:t>
             </w:r>
           </w:p>
         </w:tc>
@@ -359,7 +417,7 @@
           </w:tcPr>
           <w:p>
             <w:r>
-              <w:t>(new)</w:t>
+              <w:t>3</w:t>
             </w:r>
           </w:p>
         </w:tc>
@@ -372,27 +430,27 @@
               <w:t>0</w:t>
             </w:r>
             <w:r>
-              <w:t>3</w:t>
-            </w:r>
-          </w:p>
-        </w:tc>
-        <w:tc>
-          <w:tcPr>
-            <w:tcW w:w="0" w:type="auto"/>
-          </w:tcPr>
-          <w:p>
-            <w:pPr>
-              <w:rPr>
-                <w:b/>
-                <w:bCs/>
-              </w:rPr>
-            </w:pPr>
-            <w:r>
-              <w:rPr>
-                <w:b/>
-                <w:bCs/>
-              </w:rPr>
-              <w:t>Data import</w:t>
+              <w:t>4</w:t>
+            </w:r>
+          </w:p>
+        </w:tc>
+        <w:tc>
+          <w:tcPr>
+            <w:tcW w:w="0" w:type="auto"/>
+          </w:tcPr>
+          <w:p>
+            <w:pPr>
+              <w:rPr>
+                <w:b/>
+                <w:bCs/>
+              </w:rPr>
+            </w:pPr>
+            <w:r>
+              <w:rPr>
+                <w:b/>
+                <w:bCs/>
+              </w:rPr>
+              <w:t>Data summaries</w:t>
             </w:r>
           </w:p>
         </w:tc>
@@ -401,6 +459,11 @@
             <w:tcW w:w="0" w:type="auto"/>
             <w:shd w:val="clear" w:color="auto" w:fill="B6F4FF" w:themeFill="accent1" w:themeFillTint="33"/>
           </w:tcPr>
+          <w:p>
+            <w:r>
+              <w:t>AM:</w:t>
+            </w:r>
+          </w:p>
           <w:p>
             <w:pPr>
               <w:pStyle w:val="ListParagraph"/>
@@ -410,46 +473,7 @@
               </w:numPr>
             </w:pPr>
             <w:r>
-              <w:t>Create material (</w:t>
-            </w:r>
-            <w:r>
-              <w:t xml:space="preserve">xlsx, </w:t>
-            </w:r>
-            <w:proofErr w:type="spellStart"/>
-            <w:r>
-              <w:t>dta</w:t>
-            </w:r>
-            <w:proofErr w:type="spellEnd"/>
-            <w:r>
-              <w:t xml:space="preserve">, </w:t>
-            </w:r>
-            <w:proofErr w:type="spellStart"/>
-            <w:r>
-              <w:t>rds</w:t>
-            </w:r>
-            <w:proofErr w:type="spellEnd"/>
-            <w:r>
-              <w:t xml:space="preserve">, </w:t>
-            </w:r>
-            <w:proofErr w:type="spellStart"/>
-            <w:r>
-              <w:t>fst</w:t>
-            </w:r>
-            <w:proofErr w:type="spellEnd"/>
-            <w:r>
-              <w:t xml:space="preserve">, </w:t>
-            </w:r>
-            <w:r>
-              <w:t xml:space="preserve">connecting to a SQL database and running a </w:t>
-            </w:r>
-            <w:r>
-              <w:t>simple</w:t>
-            </w:r>
-            <w:r>
-              <w:t xml:space="preserve"> query</w:t>
-            </w:r>
-            <w:r>
-              <w:t>)</w:t>
+              <w:t>Replace {summarytools} with {janitor}</w:t>
             </w:r>
           </w:p>
         </w:tc>
@@ -460,17 +484,17 @@
           </w:tcPr>
           <w:p>
             <w:r>
-              <w:t>Written</w:t>
-            </w:r>
-          </w:p>
-        </w:tc>
-        <w:tc>
-          <w:tcPr>
-            <w:tcW w:w="0" w:type="auto"/>
-          </w:tcPr>
-          <w:p>
-            <w:r>
-              <w:t>Need to create</w:t>
+              <w:t>Updated</w:t>
+            </w:r>
+          </w:p>
+        </w:tc>
+        <w:tc>
+          <w:tcPr>
+            <w:tcW w:w="0" w:type="auto"/>
+          </w:tcPr>
+          <w:p>
+            <w:r>
+              <w:t>To update</w:t>
             </w:r>
           </w:p>
         </w:tc>
@@ -482,7 +506,7 @@
           </w:tcPr>
           <w:p>
             <w:r>
-              <w:t>3</w:t>
+              <w:t>(new)</w:t>
             </w:r>
           </w:p>
         </w:tc>
@@ -495,38 +519,38 @@
               <w:t>0</w:t>
             </w:r>
             <w:r>
-              <w:t>4</w:t>
-            </w:r>
-          </w:p>
-        </w:tc>
-        <w:tc>
-          <w:tcPr>
-            <w:tcW w:w="0" w:type="auto"/>
-          </w:tcPr>
-          <w:p>
-            <w:pPr>
-              <w:rPr>
-                <w:b/>
-                <w:bCs/>
-              </w:rPr>
-            </w:pPr>
-            <w:r>
-              <w:rPr>
-                <w:b/>
-                <w:bCs/>
-              </w:rPr>
-              <w:t>Data summaries</w:t>
-            </w:r>
-          </w:p>
-        </w:tc>
-        <w:tc>
-          <w:tcPr>
-            <w:tcW w:w="0" w:type="auto"/>
-            <w:shd w:val="clear" w:color="auto" w:fill="B6F4FF" w:themeFill="accent1" w:themeFillTint="33"/>
-          </w:tcPr>
-          <w:p>
-            <w:r>
-              <w:t>AM:</w:t>
+              <w:t>5</w:t>
+            </w:r>
+          </w:p>
+        </w:tc>
+        <w:tc>
+          <w:tcPr>
+            <w:tcW w:w="0" w:type="auto"/>
+          </w:tcPr>
+          <w:p>
+            <w:pPr>
+              <w:rPr>
+                <w:b/>
+                <w:bCs/>
+              </w:rPr>
+            </w:pPr>
+            <w:r>
+              <w:rPr>
+                <w:b/>
+                <w:bCs/>
+              </w:rPr>
+              <w:t>Data structures</w:t>
+            </w:r>
+          </w:p>
+        </w:tc>
+        <w:tc>
+          <w:tcPr>
+            <w:tcW w:w="0" w:type="auto"/>
+            <w:shd w:val="clear" w:color="auto" w:fill="F6F4EB" w:themeFill="background2" w:themeFillTint="33"/>
+          </w:tcPr>
+          <w:p>
+            <w:r>
+              <w:t>ST:</w:t>
             </w:r>
           </w:p>
           <w:p>
@@ -538,15 +562,7 @@
               </w:numPr>
             </w:pPr>
             <w:r>
-              <w:t>Replace {</w:t>
-            </w:r>
-            <w:proofErr w:type="spellStart"/>
-            <w:r>
-              <w:t>summarytools</w:t>
-            </w:r>
-            <w:proofErr w:type="spellEnd"/>
-            <w:r>
-              <w:t>} with {janitor}</w:t>
+              <w:t>Create material (vectors, dataframes, factors, …)</w:t>
             </w:r>
           </w:p>
         </w:tc>
@@ -557,19 +573,18 @@
           </w:tcPr>
           <w:p>
             <w:r>
-              <w:t>Updated</w:t>
-            </w:r>
-          </w:p>
-        </w:tc>
-        <w:tc>
-          <w:tcPr>
-            <w:tcW w:w="0" w:type="auto"/>
-          </w:tcPr>
-          <w:p>
-            <w:r>
-              <w:t>To update</w:t>
-            </w:r>
-          </w:p>
+              <w:t>Started</w:t>
+            </w:r>
+            <w:r>
+              <w:t xml:space="preserve"> drafting</w:t>
+            </w:r>
+          </w:p>
+        </w:tc>
+        <w:tc>
+          <w:tcPr>
+            <w:tcW w:w="0" w:type="auto"/>
+          </w:tcPr>
+          <w:p/>
         </w:tc>
       </w:tr>
       <w:tr>
@@ -579,7 +594,7 @@
           </w:tcPr>
           <w:p>
             <w:r>
-              <w:t>(new)</w:t>
+              <w:t>4</w:t>
             </w:r>
           </w:p>
         </w:tc>
@@ -592,40 +607,35 @@
               <w:t>0</w:t>
             </w:r>
             <w:r>
-              <w:t>5</w:t>
-            </w:r>
-          </w:p>
-        </w:tc>
-        <w:tc>
-          <w:tcPr>
-            <w:tcW w:w="0" w:type="auto"/>
-          </w:tcPr>
-          <w:p>
-            <w:pPr>
-              <w:rPr>
-                <w:b/>
-                <w:bCs/>
-              </w:rPr>
-            </w:pPr>
-            <w:r>
-              <w:rPr>
-                <w:b/>
-                <w:bCs/>
-              </w:rPr>
-              <w:t>Data structures</w:t>
-            </w:r>
-          </w:p>
-        </w:tc>
-        <w:tc>
-          <w:tcPr>
-            <w:tcW w:w="0" w:type="auto"/>
-            <w:shd w:val="clear" w:color="auto" w:fill="F6F4EB" w:themeFill="background2" w:themeFillTint="33"/>
-          </w:tcPr>
-          <w:p>
-            <w:r>
-              <w:t>ST:</w:t>
-            </w:r>
-          </w:p>
+              <w:t>6</w:t>
+            </w:r>
+          </w:p>
+        </w:tc>
+        <w:tc>
+          <w:tcPr>
+            <w:tcW w:w="0" w:type="auto"/>
+          </w:tcPr>
+          <w:p>
+            <w:pPr>
+              <w:rPr>
+                <w:b/>
+                <w:bCs/>
+              </w:rPr>
+            </w:pPr>
+            <w:r>
+              <w:rPr>
+                <w:b/>
+                <w:bCs/>
+              </w:rPr>
+              <w:t>Data subsets</w:t>
+            </w:r>
+          </w:p>
+        </w:tc>
+        <w:tc>
+          <w:tcPr>
+            <w:tcW w:w="0" w:type="auto"/>
+            <w:shd w:val="clear" w:color="auto" w:fill="auto"/>
+          </w:tcPr>
           <w:p>
             <w:pPr>
               <w:pStyle w:val="ListParagraph"/>
@@ -635,160 +645,7 @@
               </w:numPr>
             </w:pPr>
             <w:r>
-              <w:t xml:space="preserve">Create material (vectors, </w:t>
-            </w:r>
-            <w:proofErr w:type="spellStart"/>
-            <w:r>
-              <w:t>dataframes</w:t>
-            </w:r>
-            <w:proofErr w:type="spellEnd"/>
-            <w:r>
-              <w:t>, factors, …)</w:t>
-            </w:r>
-          </w:p>
-        </w:tc>
-        <w:tc>
-          <w:tcPr>
-            <w:tcW w:w="0" w:type="auto"/>
-            <w:shd w:val="clear" w:color="auto" w:fill="auto"/>
-          </w:tcPr>
-          <w:p>
-            <w:r>
-              <w:t>Started</w:t>
-            </w:r>
-            <w:r>
-              <w:t xml:space="preserve"> drafting</w:t>
-            </w:r>
-          </w:p>
-        </w:tc>
-        <w:tc>
-          <w:tcPr>
-            <w:tcW w:w="0" w:type="auto"/>
-          </w:tcPr>
-          <w:p/>
-        </w:tc>
-      </w:tr>
-      <w:tr>
-        <w:tc>
-          <w:tcPr>
-            <w:tcW w:w="0" w:type="auto"/>
-          </w:tcPr>
-          <w:p>
-            <w:r>
-              <w:t>4</w:t>
-            </w:r>
-          </w:p>
-        </w:tc>
-        <w:tc>
-          <w:tcPr>
-            <w:tcW w:w="0" w:type="auto"/>
-          </w:tcPr>
-          <w:p>
-            <w:r>
-              <w:t>0</w:t>
-            </w:r>
-            <w:r>
-              <w:t>6</w:t>
-            </w:r>
-          </w:p>
-        </w:tc>
-        <w:tc>
-          <w:tcPr>
-            <w:tcW w:w="0" w:type="auto"/>
-          </w:tcPr>
-          <w:p>
-            <w:pPr>
-              <w:rPr>
-                <w:b/>
-                <w:bCs/>
-              </w:rPr>
-            </w:pPr>
-            <w:r>
-              <w:rPr>
-                <w:b/>
-                <w:bCs/>
-              </w:rPr>
-              <w:t>Data subsets</w:t>
-            </w:r>
-          </w:p>
-        </w:tc>
-        <w:tc>
-          <w:tcPr>
-            <w:tcW w:w="0" w:type="auto"/>
-            <w:shd w:val="clear" w:color="auto" w:fill="auto"/>
-          </w:tcPr>
-          <w:p>
-            <w:r>
-              <w:t>No changes required. Consider inverting with data summaries?</w:t>
-            </w:r>
-          </w:p>
-        </w:tc>
-        <w:tc>
-          <w:tcPr>
-            <w:tcW w:w="0" w:type="auto"/>
-            <w:shd w:val="clear" w:color="auto" w:fill="auto"/>
-          </w:tcPr>
-          <w:p/>
-        </w:tc>
-        <w:tc>
-          <w:tcPr>
-            <w:tcW w:w="0" w:type="auto"/>
-          </w:tcPr>
-          <w:p/>
-        </w:tc>
-      </w:tr>
-      <w:tr>
-        <w:tc>
-          <w:tcPr>
-            <w:tcW w:w="0" w:type="auto"/>
-          </w:tcPr>
-          <w:p>
-            <w:r>
-              <w:t>5</w:t>
-            </w:r>
-          </w:p>
-        </w:tc>
-        <w:tc>
-          <w:tcPr>
-            <w:tcW w:w="0" w:type="auto"/>
-          </w:tcPr>
-          <w:p>
-            <w:r>
-              <w:t>0</w:t>
-            </w:r>
-            <w:r>
-              <w:t>7</w:t>
-            </w:r>
-          </w:p>
-        </w:tc>
-        <w:tc>
-          <w:tcPr>
-            <w:tcW w:w="0" w:type="auto"/>
-          </w:tcPr>
-          <w:p>
-            <w:pPr>
-              <w:rPr>
-                <w:b/>
-                <w:bCs/>
-              </w:rPr>
-            </w:pPr>
-            <w:r>
-              <w:rPr>
-                <w:b/>
-                <w:bCs/>
-              </w:rPr>
-              <w:t>Data transformations</w:t>
-            </w:r>
-          </w:p>
-        </w:tc>
-        <w:tc>
-          <w:tcPr>
-            <w:tcW w:w="0" w:type="auto"/>
-            <w:shd w:val="clear" w:color="auto" w:fill="B6F4FF" w:themeFill="accent1" w:themeFillTint="33"/>
-          </w:tcPr>
-          <w:p>
-            <w:r>
-              <w:t>AM:</w:t>
+              <w:t>Consider inverting with data summaries?</w:t>
             </w:r>
           </w:p>
           <w:p>
@@ -800,15 +657,7 @@
               </w:numPr>
             </w:pPr>
             <w:r>
-              <w:t xml:space="preserve">remove </w:t>
-            </w:r>
-            <w:proofErr w:type="spellStart"/>
-            <w:r>
-              <w:t>read_rds</w:t>
-            </w:r>
-            <w:proofErr w:type="spellEnd"/>
-            <w:r>
-              <w:t xml:space="preserve"> training</w:t>
+              <w:t>Remove base R stuff</w:t>
             </w:r>
           </w:p>
           <w:p>
@@ -820,7 +669,76 @@
               </w:numPr>
             </w:pPr>
             <w:r>
-              <w:t>remove age calculation</w:t>
+              <w:t>Remove %$%</w:t>
+            </w:r>
+          </w:p>
+        </w:tc>
+        <w:tc>
+          <w:tcPr>
+            <w:tcW w:w="0" w:type="auto"/>
+            <w:shd w:val="clear" w:color="auto" w:fill="auto"/>
+          </w:tcPr>
+          <w:p/>
+        </w:tc>
+        <w:tc>
+          <w:tcPr>
+            <w:tcW w:w="0" w:type="auto"/>
+          </w:tcPr>
+          <w:p/>
+        </w:tc>
+      </w:tr>
+      <w:tr>
+        <w:tc>
+          <w:tcPr>
+            <w:tcW w:w="0" w:type="auto"/>
+          </w:tcPr>
+          <w:p>
+            <w:r>
+              <w:t>5</w:t>
+            </w:r>
+          </w:p>
+        </w:tc>
+        <w:tc>
+          <w:tcPr>
+            <w:tcW w:w="0" w:type="auto"/>
+          </w:tcPr>
+          <w:p>
+            <w:r>
+              <w:t>0</w:t>
+            </w:r>
+            <w:r>
+              <w:t>7</w:t>
+            </w:r>
+          </w:p>
+        </w:tc>
+        <w:tc>
+          <w:tcPr>
+            <w:tcW w:w="0" w:type="auto"/>
+          </w:tcPr>
+          <w:p>
+            <w:pPr>
+              <w:rPr>
+                <w:b/>
+                <w:bCs/>
+              </w:rPr>
+            </w:pPr>
+            <w:r>
+              <w:rPr>
+                <w:b/>
+                <w:bCs/>
+              </w:rPr>
+              <w:t>Data transformations</w:t>
+            </w:r>
+          </w:p>
+        </w:tc>
+        <w:tc>
+          <w:tcPr>
+            <w:tcW w:w="0" w:type="auto"/>
+            <w:shd w:val="clear" w:color="auto" w:fill="B6F4FF" w:themeFill="accent1" w:themeFillTint="33"/>
+          </w:tcPr>
+          <w:p>
+            <w:r>
+              <w:t>AM:</w:t>
             </w:r>
           </w:p>
           <w:p>
@@ -832,88 +750,7 @@
               </w:numPr>
             </w:pPr>
             <w:r>
-              <w:t>this is very long, consider splitting into two?</w:t>
-            </w:r>
-          </w:p>
-        </w:tc>
-        <w:tc>
-          <w:tcPr>
-            <w:tcW w:w="0" w:type="auto"/>
-            <w:shd w:val="clear" w:color="auto" w:fill="auto"/>
-          </w:tcPr>
-          <w:p>
-            <w:r>
-              <w:t xml:space="preserve">removed </w:t>
-            </w:r>
-            <w:proofErr w:type="spellStart"/>
-            <w:r>
-              <w:t>read_rds</w:t>
-            </w:r>
-            <w:proofErr w:type="spellEnd"/>
-            <w:r>
-              <w:t>, now need to adapt rest of code</w:t>
-            </w:r>
-          </w:p>
-        </w:tc>
-        <w:tc>
-          <w:tcPr>
-            <w:tcW w:w="0" w:type="auto"/>
-          </w:tcPr>
-          <w:p/>
-        </w:tc>
-      </w:tr>
-      <w:tr>
-        <w:tc>
-          <w:tcPr>
-            <w:tcW w:w="0" w:type="auto"/>
-          </w:tcPr>
-          <w:p>
-            <w:r>
-              <w:t>6</w:t>
-            </w:r>
-          </w:p>
-        </w:tc>
-        <w:tc>
-          <w:tcPr>
-            <w:tcW w:w="0" w:type="auto"/>
-          </w:tcPr>
-          <w:p>
-            <w:r>
-              <w:t>0</w:t>
-            </w:r>
-            <w:r>
-              <w:t>8</w:t>
-            </w:r>
-          </w:p>
-        </w:tc>
-        <w:tc>
-          <w:tcPr>
-            <w:tcW w:w="0" w:type="auto"/>
-          </w:tcPr>
-          <w:p>
-            <w:pPr>
-              <w:rPr>
-                <w:b/>
-                <w:bCs/>
-              </w:rPr>
-            </w:pPr>
-            <w:r>
-              <w:rPr>
-                <w:b/>
-                <w:bCs/>
-              </w:rPr>
-              <w:t>Data cleaning</w:t>
-            </w:r>
-          </w:p>
-        </w:tc>
-        <w:tc>
-          <w:tcPr>
-            <w:tcW w:w="0" w:type="auto"/>
-            <w:shd w:val="clear" w:color="auto" w:fill="B6F4FF" w:themeFill="accent1" w:themeFillTint="33"/>
-          </w:tcPr>
-          <w:p>
-            <w:r>
-              <w:t>AM:</w:t>
+              <w:t>remove read_rds training</w:t>
             </w:r>
           </w:p>
           <w:p>
@@ -925,146 +762,7 @@
               </w:numPr>
             </w:pPr>
             <w:r>
-              <w:t>remove importing training</w:t>
-            </w:r>
-          </w:p>
-        </w:tc>
-        <w:tc>
-          <w:tcPr>
-            <w:tcW w:w="0" w:type="auto"/>
-            <w:shd w:val="clear" w:color="auto" w:fill="auto"/>
-          </w:tcPr>
-          <w:p/>
-        </w:tc>
-        <w:tc>
-          <w:tcPr>
-            <w:tcW w:w="0" w:type="auto"/>
-          </w:tcPr>
-          <w:p/>
-        </w:tc>
-      </w:tr>
-      <w:tr>
-        <w:tc>
-          <w:tcPr>
-            <w:tcW w:w="0" w:type="auto"/>
-          </w:tcPr>
-          <w:p>
-            <w:r>
-              <w:t>7</w:t>
-            </w:r>
-          </w:p>
-        </w:tc>
-        <w:tc>
-          <w:tcPr>
-            <w:tcW w:w="0" w:type="auto"/>
-          </w:tcPr>
-          <w:p>
-            <w:r>
-              <w:t>0</w:t>
-            </w:r>
-            <w:r>
-              <w:t>9</w:t>
-            </w:r>
-          </w:p>
-        </w:tc>
-        <w:tc>
-          <w:tcPr>
-            <w:tcW w:w="0" w:type="auto"/>
-          </w:tcPr>
-          <w:p>
-            <w:pPr>
-              <w:rPr>
-                <w:b/>
-                <w:bCs/>
-              </w:rPr>
-            </w:pPr>
-            <w:r>
-              <w:rPr>
-                <w:b/>
-                <w:bCs/>
-              </w:rPr>
-              <w:t>Data reshaping</w:t>
-            </w:r>
-          </w:p>
-        </w:tc>
-        <w:tc>
-          <w:tcPr>
-            <w:tcW w:w="0" w:type="auto"/>
-            <w:shd w:val="clear" w:color="auto" w:fill="auto"/>
-          </w:tcPr>
-          <w:p>
-            <w:r>
-              <w:t>No changes required</w:t>
-            </w:r>
-          </w:p>
-        </w:tc>
-        <w:tc>
-          <w:tcPr>
-            <w:tcW w:w="0" w:type="auto"/>
-            <w:shd w:val="clear" w:color="auto" w:fill="auto"/>
-          </w:tcPr>
-          <w:p>
-            <w:r>
-              <w:t>N/A</w:t>
-            </w:r>
-          </w:p>
-        </w:tc>
-        <w:tc>
-          <w:tcPr>
-            <w:tcW w:w="0" w:type="auto"/>
-          </w:tcPr>
-          <w:p/>
-        </w:tc>
-      </w:tr>
-      <w:tr>
-        <w:tc>
-          <w:tcPr>
-            <w:tcW w:w="0" w:type="auto"/>
-          </w:tcPr>
-          <w:p>
-            <w:r>
-              <w:t>(new)</w:t>
-            </w:r>
-          </w:p>
-        </w:tc>
-        <w:tc>
-          <w:tcPr>
-            <w:tcW w:w="0" w:type="auto"/>
-          </w:tcPr>
-          <w:p>
-            <w:r>
-              <w:t>10</w:t>
-            </w:r>
-          </w:p>
-        </w:tc>
-        <w:tc>
-          <w:tcPr>
-            <w:tcW w:w="0" w:type="auto"/>
-          </w:tcPr>
-          <w:p>
-            <w:pPr>
-              <w:rPr>
-                <w:b/>
-                <w:bCs/>
-              </w:rPr>
-            </w:pPr>
-            <w:r>
-              <w:rPr>
-                <w:b/>
-                <w:bCs/>
-              </w:rPr>
-              <w:t>Using SQL</w:t>
-            </w:r>
-          </w:p>
-        </w:tc>
-        <w:tc>
-          <w:tcPr>
-            <w:tcW w:w="0" w:type="auto"/>
-            <w:shd w:val="clear" w:color="auto" w:fill="B6F4FF" w:themeFill="accent1" w:themeFillTint="33"/>
-          </w:tcPr>
-          <w:p>
-            <w:r>
-              <w:t>AM:</w:t>
+              <w:t>remove age calculation</w:t>
             </w:r>
           </w:p>
           <w:p>
@@ -1076,15 +774,7 @@
               </w:numPr>
             </w:pPr>
             <w:r>
-              <w:t xml:space="preserve">Create material (general structure of SQL databases select, </w:t>
-            </w:r>
-            <w:proofErr w:type="gramStart"/>
-            <w:r>
-              <w:t>where</w:t>
-            </w:r>
-            <w:proofErr w:type="gramEnd"/>
-            <w:r>
-              <w:t xml:space="preserve">, join; saving to database) </w:t>
+              <w:t>this is very long, consider splitting into two?</w:t>
             </w:r>
           </w:p>
         </w:tc>
@@ -1093,7 +783,11 @@
             <w:tcW w:w="0" w:type="auto"/>
             <w:shd w:val="clear" w:color="auto" w:fill="auto"/>
           </w:tcPr>
-          <w:p/>
+          <w:p>
+            <w:r>
+              <w:t>removed read_rds, now need to adapt rest of code</w:t>
+            </w:r>
+          </w:p>
         </w:tc>
         <w:tc>
           <w:tcPr>
@@ -1109,49 +803,51 @@
           </w:tcPr>
           <w:p>
             <w:r>
-              <w:lastRenderedPageBreak/>
-              <w:t>(new)</w:t>
-            </w:r>
-          </w:p>
-        </w:tc>
-        <w:tc>
-          <w:tcPr>
-            <w:tcW w:w="0" w:type="auto"/>
-          </w:tcPr>
-          <w:p>
-            <w:r>
-              <w:t>11</w:t>
-            </w:r>
-          </w:p>
-        </w:tc>
-        <w:tc>
-          <w:tcPr>
-            <w:tcW w:w="0" w:type="auto"/>
-          </w:tcPr>
-          <w:p>
-            <w:pPr>
-              <w:rPr>
-                <w:b/>
-                <w:bCs/>
-              </w:rPr>
-            </w:pPr>
-            <w:r>
-              <w:rPr>
-                <w:b/>
-                <w:bCs/>
-              </w:rPr>
-              <w:t>Using Git and GitLab</w:t>
-            </w:r>
-          </w:p>
-        </w:tc>
-        <w:tc>
-          <w:tcPr>
-            <w:tcW w:w="0" w:type="auto"/>
-            <w:shd w:val="clear" w:color="auto" w:fill="F6F4EB" w:themeFill="background2" w:themeFillTint="33"/>
-          </w:tcPr>
-          <w:p>
-            <w:r>
-              <w:t>ST:</w:t>
+              <w:t>6</w:t>
+            </w:r>
+          </w:p>
+        </w:tc>
+        <w:tc>
+          <w:tcPr>
+            <w:tcW w:w="0" w:type="auto"/>
+          </w:tcPr>
+          <w:p>
+            <w:r>
+              <w:t>0</w:t>
+            </w:r>
+            <w:r>
+              <w:t>8</w:t>
+            </w:r>
+          </w:p>
+        </w:tc>
+        <w:tc>
+          <w:tcPr>
+            <w:tcW w:w="0" w:type="auto"/>
+          </w:tcPr>
+          <w:p>
+            <w:pPr>
+              <w:rPr>
+                <w:b/>
+                <w:bCs/>
+              </w:rPr>
+            </w:pPr>
+            <w:r>
+              <w:rPr>
+                <w:b/>
+                <w:bCs/>
+              </w:rPr>
+              <w:t>Data cleaning</w:t>
+            </w:r>
+          </w:p>
+        </w:tc>
+        <w:tc>
+          <w:tcPr>
+            <w:tcW w:w="0" w:type="auto"/>
+            <w:shd w:val="clear" w:color="auto" w:fill="B6F4FF" w:themeFill="accent1" w:themeFillTint="33"/>
+          </w:tcPr>
+          <w:p>
+            <w:r>
+              <w:t>AM:</w:t>
             </w:r>
           </w:p>
           <w:p>
@@ -1163,7 +859,7 @@
               </w:numPr>
             </w:pPr>
             <w:r>
-              <w:t>Create material</w:t>
+              <w:t>remove importing training</w:t>
             </w:r>
           </w:p>
         </w:tc>
@@ -1188,6 +884,79 @@
           </w:tcPr>
           <w:p>
             <w:r>
+              <w:t>7</w:t>
+            </w:r>
+          </w:p>
+        </w:tc>
+        <w:tc>
+          <w:tcPr>
+            <w:tcW w:w="0" w:type="auto"/>
+          </w:tcPr>
+          <w:p>
+            <w:r>
+              <w:t>0</w:t>
+            </w:r>
+            <w:r>
+              <w:t>9</w:t>
+            </w:r>
+          </w:p>
+        </w:tc>
+        <w:tc>
+          <w:tcPr>
+            <w:tcW w:w="0" w:type="auto"/>
+          </w:tcPr>
+          <w:p>
+            <w:pPr>
+              <w:rPr>
+                <w:b/>
+                <w:bCs/>
+              </w:rPr>
+            </w:pPr>
+            <w:r>
+              <w:rPr>
+                <w:b/>
+                <w:bCs/>
+              </w:rPr>
+              <w:t>Data reshaping</w:t>
+            </w:r>
+          </w:p>
+        </w:tc>
+        <w:tc>
+          <w:tcPr>
+            <w:tcW w:w="0" w:type="auto"/>
+            <w:shd w:val="clear" w:color="auto" w:fill="auto"/>
+          </w:tcPr>
+          <w:p>
+            <w:r>
+              <w:t>No changes required</w:t>
+            </w:r>
+          </w:p>
+        </w:tc>
+        <w:tc>
+          <w:tcPr>
+            <w:tcW w:w="0" w:type="auto"/>
+            <w:shd w:val="clear" w:color="auto" w:fill="auto"/>
+          </w:tcPr>
+          <w:p>
+            <w:r>
+              <w:t>N/A</w:t>
+            </w:r>
+          </w:p>
+        </w:tc>
+        <w:tc>
+          <w:tcPr>
+            <w:tcW w:w="0" w:type="auto"/>
+          </w:tcPr>
+          <w:p/>
+        </w:tc>
+      </w:tr>
+      <w:tr>
+        <w:tc>
+          <w:tcPr>
+            <w:tcW w:w="0" w:type="auto"/>
+          </w:tcPr>
+          <w:p>
+            <w:r>
               <w:t>(new)</w:t>
             </w:r>
           </w:p>
@@ -1198,27 +967,27 @@
           </w:tcPr>
           <w:p>
             <w:r>
-              <w:t>12</w:t>
-            </w:r>
-          </w:p>
-        </w:tc>
-        <w:tc>
-          <w:tcPr>
-            <w:tcW w:w="0" w:type="auto"/>
-          </w:tcPr>
-          <w:p>
-            <w:pPr>
-              <w:rPr>
-                <w:b/>
-                <w:bCs/>
-              </w:rPr>
-            </w:pPr>
-            <w:r>
-              <w:rPr>
-                <w:b/>
-                <w:bCs/>
-              </w:rPr>
-              <w:t>Markdown reports</w:t>
+              <w:t>10</w:t>
+            </w:r>
+          </w:p>
+        </w:tc>
+        <w:tc>
+          <w:tcPr>
+            <w:tcW w:w="0" w:type="auto"/>
+          </w:tcPr>
+          <w:p>
+            <w:pPr>
+              <w:rPr>
+                <w:b/>
+                <w:bCs/>
+              </w:rPr>
+            </w:pPr>
+            <w:r>
+              <w:rPr>
+                <w:b/>
+                <w:bCs/>
+              </w:rPr>
+              <w:t>Using SQL</w:t>
             </w:r>
           </w:p>
         </w:tc>
@@ -1241,7 +1010,7 @@
               </w:numPr>
             </w:pPr>
             <w:r>
-              <w:t>Create material</w:t>
+              <w:t xml:space="preserve">Create material (general structure of SQL databases select, where, join; saving to database) </w:t>
             </w:r>
           </w:p>
         </w:tc>
@@ -1276,27 +1045,27 @@
           </w:tcPr>
           <w:p>
             <w:r>
-              <w:t>13</w:t>
-            </w:r>
-          </w:p>
-        </w:tc>
-        <w:tc>
-          <w:tcPr>
-            <w:tcW w:w="0" w:type="auto"/>
-          </w:tcPr>
-          <w:p>
-            <w:pPr>
-              <w:rPr>
-                <w:b/>
-                <w:bCs/>
-              </w:rPr>
-            </w:pPr>
-            <w:r>
-              <w:rPr>
-                <w:b/>
-                <w:bCs/>
-              </w:rPr>
-              <w:t>Workflows</w:t>
+              <w:t>11</w:t>
+            </w:r>
+          </w:p>
+        </w:tc>
+        <w:tc>
+          <w:tcPr>
+            <w:tcW w:w="0" w:type="auto"/>
+          </w:tcPr>
+          <w:p>
+            <w:pPr>
+              <w:rPr>
+                <w:b/>
+                <w:bCs/>
+              </w:rPr>
+            </w:pPr>
+            <w:r>
+              <w:rPr>
+                <w:b/>
+                <w:bCs/>
+              </w:rPr>
+              <w:t>Using Git and GitLab</w:t>
             </w:r>
           </w:p>
         </w:tc>
@@ -1319,7 +1088,74 @@
               </w:numPr>
             </w:pPr>
             <w:r>
-              <w:t>Create material (folder structure etc)</w:t>
+              <w:t>Create material</w:t>
+            </w:r>
+          </w:p>
+        </w:tc>
+        <w:tc>
+          <w:tcPr>
+            <w:tcW w:w="0" w:type="auto"/>
+            <w:shd w:val="clear" w:color="auto" w:fill="auto"/>
+          </w:tcPr>
+          <w:p/>
+        </w:tc>
+        <w:tc>
+          <w:tcPr>
+            <w:tcW w:w="0" w:type="auto"/>
+          </w:tcPr>
+          <w:p/>
+        </w:tc>
+      </w:tr>
+      <w:tr>
+        <w:tc>
+          <w:tcPr>
+            <w:tcW w:w="0" w:type="auto"/>
+          </w:tcPr>
+          <w:p>
+            <w:r>
+              <w:lastRenderedPageBreak/>
+              <w:t>(new)</w:t>
+            </w:r>
+          </w:p>
+        </w:tc>
+        <w:tc>
+          <w:tcPr>
+            <w:tcW w:w="0" w:type="auto"/>
+          </w:tcPr>
+          <w:p>
+            <w:r>
+              <w:t>12</w:t>
+            </w:r>
+          </w:p>
+        </w:tc>
+        <w:tc>
+          <w:tcPr>
+            <w:tcW w:w="0" w:type="auto"/>
+          </w:tcPr>
+          <w:p>
+            <w:pPr>
+              <w:rPr>
+                <w:b/>
+                <w:bCs/>
+              </w:rPr>
+            </w:pPr>
+            <w:r>
+              <w:rPr>
+                <w:b/>
+                <w:bCs/>
+              </w:rPr>
+              <w:t>Markdown reports</w:t>
+            </w:r>
+          </w:p>
+        </w:tc>
+        <w:tc>
+          <w:tcPr>
+            <w:tcW w:w="0" w:type="auto"/>
+            <w:shd w:val="clear" w:color="auto" w:fill="B6F4FF" w:themeFill="accent1" w:themeFillTint="33"/>
+          </w:tcPr>
+          <w:p>
+            <w:r>
+              <w:t>AM:</w:t>
             </w:r>
           </w:p>
           <w:p>
@@ -1331,7 +1167,73 @@
               </w:numPr>
             </w:pPr>
             <w:r>
-              <w:t>Maybe add about updating R/Rstudio/packages?</w:t>
+              <w:t>Create material</w:t>
+            </w:r>
+          </w:p>
+        </w:tc>
+        <w:tc>
+          <w:tcPr>
+            <w:tcW w:w="0" w:type="auto"/>
+            <w:shd w:val="clear" w:color="auto" w:fill="auto"/>
+          </w:tcPr>
+          <w:p/>
+        </w:tc>
+        <w:tc>
+          <w:tcPr>
+            <w:tcW w:w="0" w:type="auto"/>
+          </w:tcPr>
+          <w:p/>
+        </w:tc>
+      </w:tr>
+      <w:tr>
+        <w:tc>
+          <w:tcPr>
+            <w:tcW w:w="0" w:type="auto"/>
+          </w:tcPr>
+          <w:p>
+            <w:r>
+              <w:t>(new)</w:t>
+            </w:r>
+          </w:p>
+        </w:tc>
+        <w:tc>
+          <w:tcPr>
+            <w:tcW w:w="0" w:type="auto"/>
+          </w:tcPr>
+          <w:p>
+            <w:r>
+              <w:t>13</w:t>
+            </w:r>
+          </w:p>
+        </w:tc>
+        <w:tc>
+          <w:tcPr>
+            <w:tcW w:w="0" w:type="auto"/>
+          </w:tcPr>
+          <w:p>
+            <w:pPr>
+              <w:rPr>
+                <w:b/>
+                <w:bCs/>
+              </w:rPr>
+            </w:pPr>
+            <w:r>
+              <w:rPr>
+                <w:b/>
+                <w:bCs/>
+              </w:rPr>
+              <w:t>Workflows</w:t>
+            </w:r>
+          </w:p>
+        </w:tc>
+        <w:tc>
+          <w:tcPr>
+            <w:tcW w:w="0" w:type="auto"/>
+            <w:shd w:val="clear" w:color="auto" w:fill="F6F4EB" w:themeFill="background2" w:themeFillTint="33"/>
+          </w:tcPr>
+          <w:p>
+            <w:r>
+              <w:t>ST:</w:t>
             </w:r>
           </w:p>
           <w:p>
@@ -1343,17 +1245,31 @@
               </w:numPr>
             </w:pPr>
             <w:r>
-              <w:t xml:space="preserve">Maybe discourage people from adding </w:t>
-            </w:r>
-            <w:proofErr w:type="spellStart"/>
-            <w:proofErr w:type="gramStart"/>
-            <w:r>
-              <w:t>install.packages</w:t>
-            </w:r>
-            <w:proofErr w:type="spellEnd"/>
-            <w:proofErr w:type="gramEnd"/>
-            <w:r>
-              <w:t>() to top of script?</w:t>
+              <w:t>Create material (folder structure etc)</w:t>
+            </w:r>
+          </w:p>
+          <w:p>
+            <w:pPr>
+              <w:pStyle w:val="ListParagraph"/>
+              <w:numPr>
+                <w:ilvl w:val="0"/>
+                <w:numId w:val="4"/>
+              </w:numPr>
+            </w:pPr>
+            <w:r>
+              <w:t>Maybe add about updating R/Rstudio/packages?</w:t>
+            </w:r>
+          </w:p>
+          <w:p>
+            <w:pPr>
+              <w:pStyle w:val="ListParagraph"/>
+              <w:numPr>
+                <w:ilvl w:val="0"/>
+                <w:numId w:val="4"/>
+              </w:numPr>
+            </w:pPr>
+            <w:r>
+              <w:t>Maybe discourage people from adding install.packages() to top of script?</w:t>
             </w:r>
           </w:p>
         </w:tc>

</xml_diff>